<commit_message>
Added PDF version of the "Projektantrag"
Added a new PDF of the final version of the "Projektantrag" (V2.0)
</commit_message>
<xml_diff>
--- a/00_Projektantrag/Projektantrag_Local_Admin.docx
+++ b/00_Projektantrag/Projektantrag_Local_Admin.docx
@@ -79,19 +79,11 @@
                 <w:rFonts w:ascii="Arial" w:hAnsi="Arial" w:cs="Arial"/>
               </w:rPr>
             </w:pPr>
-            <w:proofErr w:type="spellStart"/>
-            <w:r>
-              <w:rPr>
-                <w:rFonts w:ascii="Arial" w:hAnsi="Arial" w:cs="Arial"/>
-              </w:rPr>
-              <w:t>Local</w:t>
-            </w:r>
-            <w:proofErr w:type="spellEnd"/>
-            <w:r>
-              <w:rPr>
-                <w:rFonts w:ascii="Arial" w:hAnsi="Arial" w:cs="Arial"/>
-              </w:rPr>
-              <w:t xml:space="preserve"> Admin</w:t>
+            <w:r>
+              <w:rPr>
+                <w:rFonts w:ascii="Arial" w:hAnsi="Arial" w:cs="Arial"/>
+              </w:rPr>
+              <w:t>Local Admin</w:t>
             </w:r>
           </w:p>
         </w:tc>
@@ -393,7 +385,7 @@
         <w:gridCol w:w="2525"/>
         <w:gridCol w:w="2444"/>
         <w:gridCol w:w="2500"/>
-        <w:gridCol w:w="2513"/>
+        <w:gridCol w:w="2445"/>
       </w:tblGrid>
       <w:tr>
         <w:trPr>
@@ -548,7 +540,7 @@
               <w:rPr>
                 <w:rFonts w:ascii="Arial" w:hAnsi="Arial" w:cs="Arial"/>
               </w:rPr>
-              <w:t>Informationstechnisches Projekt Management</w:t>
+              <w:t>Burger King</w:t>
             </w:r>
           </w:p>
         </w:tc>
@@ -684,13 +676,7 @@
                     <w:rPr>
                       <w:rFonts w:ascii="Arial" w:hAnsi="Arial" w:cs="Arial"/>
                     </w:rPr>
-                    <w:t xml:space="preserve"> </w:t>
-                  </w:r>
-                  <w:r>
-                    <w:rPr>
-                      <w:rFonts w:ascii="Arial" w:hAnsi="Arial" w:cs="Arial"/>
-                    </w:rPr>
-                    <w:t>Backend Entwickler,</w:t>
+                    <w:t xml:space="preserve"> Backend Entwickler,</w:t>
                   </w:r>
                 </w:p>
               </w:tc>
@@ -729,13 +715,7 @@
                     <w:rPr>
                       <w:rFonts w:ascii="Arial" w:hAnsi="Arial" w:cs="Arial"/>
                     </w:rPr>
-                    <w:t xml:space="preserve"> </w:t>
-                  </w:r>
-                  <w:r>
-                    <w:rPr>
-                      <w:rFonts w:ascii="Arial" w:hAnsi="Arial" w:cs="Arial"/>
-                    </w:rPr>
-                    <w:t>Backend Entwickler,</w:t>
+                    <w:t xml:space="preserve"> Backend Entwickler,</w:t>
                   </w:r>
                 </w:p>
               </w:tc>
@@ -930,8 +910,16 @@
               <w:rPr>
                 <w:rFonts w:ascii="Arial" w:hAnsi="Arial" w:cs="Arial"/>
               </w:rPr>
-              <w:t>/</w:t>
-            </w:r>
+              <w:t xml:space="preserve">Karl </w:t>
+            </w:r>
+            <w:proofErr w:type="spellStart"/>
+            <w:r>
+              <w:rPr>
+                <w:rFonts w:ascii="Arial" w:hAnsi="Arial" w:cs="Arial"/>
+              </w:rPr>
+              <w:t>Dirnbacher</w:t>
+            </w:r>
+            <w:proofErr w:type="spellEnd"/>
           </w:p>
         </w:tc>
       </w:tr>
@@ -987,7 +975,21 @@
               <w:rPr>
                 <w:rFonts w:ascii="Arial" w:hAnsi="Arial" w:cs="Arial"/>
               </w:rPr>
-              <w:t>Vittory</w:t>
+              <w:t>Vitt</w:t>
+            </w:r>
+            <w:bookmarkStart w:id="2" w:name="_GoBack"/>
+            <w:bookmarkEnd w:id="2"/>
+            <w:r>
+              <w:rPr>
+                <w:rFonts w:ascii="Arial" w:hAnsi="Arial" w:cs="Arial"/>
+              </w:rPr>
+              <w:t>or</w:t>
+            </w:r>
+            <w:r>
+              <w:rPr>
+                <w:rFonts w:ascii="Arial" w:hAnsi="Arial" w:cs="Arial"/>
+              </w:rPr>
+              <w:t>i</w:t>
             </w:r>
             <w:proofErr w:type="spellEnd"/>
           </w:p>
@@ -1190,21 +1192,7 @@
               <w:rPr>
                 <w:rFonts w:ascii="Arial" w:hAnsi="Arial" w:cs="Arial"/>
               </w:rPr>
-              <w:t>möchten wir „</w:t>
-            </w:r>
-            <w:proofErr w:type="spellStart"/>
-            <w:r>
-              <w:rPr>
-                <w:rFonts w:ascii="Arial" w:hAnsi="Arial" w:cs="Arial"/>
-              </w:rPr>
-              <w:t>Local</w:t>
-            </w:r>
-            <w:proofErr w:type="spellEnd"/>
-            <w:r>
-              <w:rPr>
-                <w:rFonts w:ascii="Arial" w:hAnsi="Arial" w:cs="Arial"/>
-              </w:rPr>
-              <w:t xml:space="preserve"> Admin“ </w:t>
+              <w:t xml:space="preserve">möchten wir „Local Admin“ </w:t>
             </w:r>
             <w:r>
               <w:rPr>
@@ -1259,21 +1247,7 @@
               <w:rPr>
                 <w:rFonts w:ascii="Arial" w:hAnsi="Arial" w:cs="Arial"/>
               </w:rPr>
-              <w:t>Wir möchten mithilfe von „</w:t>
-            </w:r>
-            <w:proofErr w:type="spellStart"/>
-            <w:r>
-              <w:rPr>
-                <w:rFonts w:ascii="Arial" w:hAnsi="Arial" w:cs="Arial"/>
-              </w:rPr>
-              <w:t>Local</w:t>
-            </w:r>
-            <w:proofErr w:type="spellEnd"/>
-            <w:r>
-              <w:rPr>
-                <w:rFonts w:ascii="Arial" w:hAnsi="Arial" w:cs="Arial"/>
-              </w:rPr>
-              <w:t xml:space="preserve"> Admin“ das einfach und schnelle einsehen von allerhand </w:t>
+              <w:t xml:space="preserve">Wir möchten mithilfe von „Local Admin“ das einfach und schnelle einsehen von allerhand </w:t>
             </w:r>
             <w:r>
               <w:rPr>
@@ -1320,8 +1294,6 @@
                 <w:rFonts w:ascii="Arial" w:hAnsi="Arial" w:cs="Arial"/>
               </w:rPr>
             </w:pPr>
-            <w:bookmarkStart w:id="2" w:name="_GoBack"/>
-            <w:bookmarkEnd w:id="2"/>
           </w:p>
           <w:p>
             <w:pPr>
@@ -1347,21 +1319,7 @@
               <w:rPr>
                 <w:rFonts w:ascii="Arial" w:hAnsi="Arial" w:cs="Arial"/>
               </w:rPr>
-              <w:t xml:space="preserve"> </w:t>
-            </w:r>
-            <w:proofErr w:type="spellStart"/>
-            <w:r>
-              <w:rPr>
-                <w:rFonts w:ascii="Arial" w:hAnsi="Arial" w:cs="Arial"/>
-              </w:rPr>
-              <w:t>Local</w:t>
-            </w:r>
-            <w:proofErr w:type="spellEnd"/>
-            <w:r>
-              <w:rPr>
-                <w:rFonts w:ascii="Arial" w:hAnsi="Arial" w:cs="Arial"/>
-              </w:rPr>
-              <w:t xml:space="preserve"> Admin bieten:</w:t>
+              <w:t xml:space="preserve"> Local Admin bieten:</w:t>
             </w:r>
           </w:p>
           <w:p>
@@ -1479,19 +1437,11 @@
                 <w:rFonts w:ascii="Arial" w:hAnsi="Arial" w:cs="Arial"/>
               </w:rPr>
             </w:pPr>
-            <w:proofErr w:type="spellStart"/>
-            <w:r>
-              <w:rPr>
-                <w:rFonts w:ascii="Arial" w:hAnsi="Arial" w:cs="Arial"/>
-              </w:rPr>
-              <w:t>Local</w:t>
-            </w:r>
-            <w:proofErr w:type="spellEnd"/>
-            <w:r>
-              <w:rPr>
-                <w:rFonts w:ascii="Arial" w:hAnsi="Arial" w:cs="Arial"/>
-              </w:rPr>
-              <w:t xml:space="preserve"> Admin soll es den Mitarbeitern ermöglichen schnell und effizient sämtliche Daten mögen das jetzt einnahmen oder Dienstzeiten einzutragen.</w:t>
+            <w:r>
+              <w:rPr>
+                <w:rFonts w:ascii="Arial" w:hAnsi="Arial" w:cs="Arial"/>
+              </w:rPr>
+              <w:t>Local Admin soll es den Mitarbeitern ermöglichen schnell und effizient sämtliche Daten mögen das jetzt einnahmen oder Dienstzeiten einzutragen.</w:t>
             </w:r>
             <w:r>
               <w:rPr>
@@ -1986,23 +1936,13 @@
                 <w:bCs/>
               </w:rPr>
             </w:pPr>
-            <w:proofErr w:type="spellStart"/>
-            <w:r>
-              <w:rPr>
-                <w:rFonts w:ascii="Arial" w:hAnsi="Arial" w:cs="Arial"/>
-                <w:b/>
-                <w:bCs/>
-              </w:rPr>
-              <w:t>Local</w:t>
-            </w:r>
-            <w:proofErr w:type="spellEnd"/>
-            <w:r>
-              <w:rPr>
-                <w:rFonts w:ascii="Arial" w:hAnsi="Arial" w:cs="Arial"/>
-                <w:b/>
-                <w:bCs/>
-              </w:rPr>
-              <w:t xml:space="preserve"> Admin Online mit einem Account erreich</w:t>
+            <w:r>
+              <w:rPr>
+                <w:rFonts w:ascii="Arial" w:hAnsi="Arial" w:cs="Arial"/>
+                <w:b/>
+                <w:bCs/>
+              </w:rPr>
+              <w:t>Local Admin Online mit einem Account erreich</w:t>
             </w:r>
             <w:r>
               <w:rPr>
@@ -2082,21 +2022,12 @@
               </w:rPr>
               <w:t xml:space="preserve"> und über einen gültigen Internet Anschluss verfügt, von jedem Ort aus auf </w:t>
             </w:r>
-            <w:proofErr w:type="spellStart"/>
-            <w:r>
-              <w:rPr>
-                <w:rFonts w:ascii="Arial" w:hAnsi="Arial" w:cs="Arial"/>
-                <w:bCs/>
-              </w:rPr>
-              <w:t>Local</w:t>
-            </w:r>
-            <w:proofErr w:type="spellEnd"/>
-            <w:r>
-              <w:rPr>
-                <w:rFonts w:ascii="Arial" w:hAnsi="Arial" w:cs="Arial"/>
-                <w:bCs/>
-              </w:rPr>
-              <w:t xml:space="preserve"> Admin</w:t>
+            <w:r>
+              <w:rPr>
+                <w:rFonts w:ascii="Arial" w:hAnsi="Arial" w:cs="Arial"/>
+                <w:bCs/>
+              </w:rPr>
+              <w:t>Local Admin</w:t>
             </w:r>
             <w:r>
               <w:rPr>
@@ -2147,21 +2078,12 @@
               </w:rPr>
               <w:t xml:space="preserve">Durch die Möglichkeit über das Internet auf </w:t>
             </w:r>
-            <w:proofErr w:type="spellStart"/>
-            <w:r>
-              <w:rPr>
-                <w:rFonts w:ascii="Arial" w:hAnsi="Arial" w:cs="Arial"/>
-                <w:bCs/>
-              </w:rPr>
-              <w:t>Local</w:t>
-            </w:r>
-            <w:proofErr w:type="spellEnd"/>
-            <w:r>
-              <w:rPr>
-                <w:rFonts w:ascii="Arial" w:hAnsi="Arial" w:cs="Arial"/>
-                <w:bCs/>
-              </w:rPr>
-              <w:t xml:space="preserve"> Admin</w:t>
+            <w:r>
+              <w:rPr>
+                <w:rFonts w:ascii="Arial" w:hAnsi="Arial" w:cs="Arial"/>
+                <w:bCs/>
+              </w:rPr>
+              <w:t>Local Admin</w:t>
             </w:r>
             <w:r>
               <w:rPr>
@@ -2398,19 +2320,11 @@
               </w:rPr>
               <w:t xml:space="preserve">Durch die Verwendung von </w:t>
             </w:r>
-            <w:proofErr w:type="spellStart"/>
-            <w:r>
-              <w:rPr>
-                <w:rFonts w:ascii="Arial" w:hAnsi="Arial" w:cs="Arial"/>
-              </w:rPr>
-              <w:t>Local</w:t>
-            </w:r>
-            <w:proofErr w:type="spellEnd"/>
-            <w:r>
-              <w:rPr>
-                <w:rFonts w:ascii="Arial" w:hAnsi="Arial" w:cs="Arial"/>
-              </w:rPr>
-              <w:t xml:space="preserve"> Admin</w:t>
+            <w:r>
+              <w:rPr>
+                <w:rFonts w:ascii="Arial" w:hAnsi="Arial" w:cs="Arial"/>
+              </w:rPr>
+              <w:t>Local Admin</w:t>
             </w:r>
             <w:r>
               <w:rPr>
@@ -5244,13 +5158,8 @@
         <w:tab w:val="right" w:pos="9781"/>
       </w:tabs>
     </w:pPr>
-    <w:proofErr w:type="spellStart"/>
     <w:r>
-      <w:t>Local</w:t>
-    </w:r>
-    <w:proofErr w:type="spellEnd"/>
-    <w:r>
-      <w:t xml:space="preserve"> Admin</w:t>
+      <w:t>Local Admin</w:t>
     </w:r>
     <w:r>
       <w:tab/>

</xml_diff>

<commit_message>
Projektantrag überarbeitet: Fehler ausgebessert / Beistriche eingefügt
</commit_message>
<xml_diff>
--- a/00_Projektantrag/Projektantrag_Local_Admin.docx
+++ b/00_Projektantrag/Projektantrag_Local_Admin.docx
@@ -79,19 +79,11 @@
                 <w:rFonts w:ascii="Arial" w:hAnsi="Arial" w:cs="Arial"/>
               </w:rPr>
             </w:pPr>
-            <w:proofErr w:type="spellStart"/>
-            <w:r>
-              <w:rPr>
-                <w:rFonts w:ascii="Arial" w:hAnsi="Arial" w:cs="Arial"/>
-              </w:rPr>
-              <w:t>Local</w:t>
-            </w:r>
-            <w:proofErr w:type="spellEnd"/>
-            <w:r>
-              <w:rPr>
-                <w:rFonts w:ascii="Arial" w:hAnsi="Arial" w:cs="Arial"/>
-              </w:rPr>
-              <w:t xml:space="preserve"> Admin</w:t>
+            <w:r>
+              <w:rPr>
+                <w:rFonts w:ascii="Arial" w:hAnsi="Arial" w:cs="Arial"/>
+              </w:rPr>
+              <w:t>Local Admin</w:t>
             </w:r>
           </w:p>
         </w:tc>
@@ -295,25 +287,7 @@
               <w:rPr>
                 <w:rFonts w:ascii="Arial" w:hAnsi="Arial" w:cs="Arial"/>
               </w:rPr>
-              <w:t>20.0</w:t>
-            </w:r>
-            <w:r>
-              <w:rPr>
-                <w:rFonts w:ascii="Arial" w:hAnsi="Arial" w:cs="Arial"/>
-              </w:rPr>
-              <w:t>1</w:t>
-            </w:r>
-            <w:r>
-              <w:rPr>
-                <w:rFonts w:ascii="Arial" w:hAnsi="Arial" w:cs="Arial"/>
-              </w:rPr>
-              <w:t>.20</w:t>
-            </w:r>
-            <w:r>
-              <w:rPr>
-                <w:rFonts w:ascii="Arial" w:hAnsi="Arial" w:cs="Arial"/>
-              </w:rPr>
-              <w:t>20</w:t>
+              <w:t>20.12.2019</w:t>
             </w:r>
           </w:p>
         </w:tc>
@@ -458,23 +432,13 @@
                 <w:bCs/>
               </w:rPr>
             </w:pPr>
-            <w:proofErr w:type="spellStart"/>
-            <w:r>
-              <w:rPr>
-                <w:rFonts w:ascii="Arial" w:hAnsi="Arial" w:cs="Arial"/>
-                <w:b/>
-                <w:bCs/>
-              </w:rPr>
-              <w:t>ProjektmanagerIn</w:t>
-            </w:r>
-            <w:proofErr w:type="spellEnd"/>
-            <w:r>
-              <w:rPr>
-                <w:rFonts w:ascii="Arial" w:hAnsi="Arial" w:cs="Arial"/>
-                <w:b/>
-                <w:bCs/>
-              </w:rPr>
-              <w:t>:</w:t>
+            <w:r>
+              <w:rPr>
+                <w:rFonts w:ascii="Arial" w:hAnsi="Arial" w:cs="Arial"/>
+                <w:b/>
+                <w:bCs/>
+              </w:rPr>
+              <w:t>ProjektmanagerIn:</w:t>
             </w:r>
           </w:p>
         </w:tc>
@@ -490,19 +454,11 @@
                 <w:rFonts w:ascii="Arial" w:hAnsi="Arial" w:cs="Arial"/>
               </w:rPr>
             </w:pPr>
-            <w:proofErr w:type="spellStart"/>
-            <w:r>
-              <w:rPr>
-                <w:rFonts w:ascii="Arial" w:hAnsi="Arial" w:cs="Arial"/>
-              </w:rPr>
-              <w:t>Schrottwieser</w:t>
-            </w:r>
-            <w:proofErr w:type="spellEnd"/>
-            <w:r>
-              <w:rPr>
-                <w:rFonts w:ascii="Arial" w:hAnsi="Arial" w:cs="Arial"/>
-              </w:rPr>
-              <w:t xml:space="preserve"> Tobias</w:t>
+            <w:r>
+              <w:rPr>
+                <w:rFonts w:ascii="Arial" w:hAnsi="Arial" w:cs="Arial"/>
+              </w:rPr>
+              <w:t>Schrottwieser Tobias</w:t>
             </w:r>
           </w:p>
         </w:tc>
@@ -520,23 +476,13 @@
                 <w:bCs/>
               </w:rPr>
             </w:pPr>
-            <w:proofErr w:type="spellStart"/>
-            <w:r>
-              <w:rPr>
-                <w:rFonts w:ascii="Arial" w:hAnsi="Arial" w:cs="Arial"/>
-                <w:b/>
-                <w:bCs/>
-              </w:rPr>
-              <w:t>ProjektauftraggeberIn</w:t>
-            </w:r>
-            <w:proofErr w:type="spellEnd"/>
-            <w:r>
-              <w:rPr>
-                <w:rFonts w:ascii="Arial" w:hAnsi="Arial" w:cs="Arial"/>
-                <w:b/>
-                <w:bCs/>
-              </w:rPr>
-              <w:t>:</w:t>
+            <w:r>
+              <w:rPr>
+                <w:rFonts w:ascii="Arial" w:hAnsi="Arial" w:cs="Arial"/>
+                <w:b/>
+                <w:bCs/>
+              </w:rPr>
+              <w:t>ProjektauftraggeberIn:</w:t>
             </w:r>
           </w:p>
         </w:tc>
@@ -622,19 +568,11 @@
                       <w:rFonts w:ascii="Arial" w:hAnsi="Arial" w:cs="Arial"/>
                     </w:rPr>
                   </w:pPr>
-                  <w:proofErr w:type="spellStart"/>
                   <w:r>
                     <w:rPr>
                       <w:rFonts w:ascii="Arial" w:hAnsi="Arial" w:cs="Arial"/>
                     </w:rPr>
-                    <w:t>Schrottwieser</w:t>
-                  </w:r>
-                  <w:proofErr w:type="spellEnd"/>
-                  <w:r>
-                    <w:rPr>
-                      <w:rFonts w:ascii="Arial" w:hAnsi="Arial" w:cs="Arial"/>
-                    </w:rPr>
-                    <w:t xml:space="preserve"> Tobias Datenbank Entwickler,</w:t>
+                    <w:t>Schrottwieser Tobias Datenbank Entwickler,</w:t>
                   </w:r>
                 </w:p>
               </w:tc>
@@ -721,14 +659,7 @@
                     <w:rPr>
                       <w:rFonts w:ascii="Arial" w:hAnsi="Arial" w:cs="Arial"/>
                     </w:rPr>
-                    <w:t xml:space="preserve">Tobias </w:t>
-                  </w:r>
-                  <w:proofErr w:type="spellStart"/>
-                  <w:r>
-                    <w:rPr>
-                      <w:rFonts w:ascii="Arial" w:hAnsi="Arial" w:cs="Arial"/>
-                    </w:rPr>
-                    <w:t>Wei</w:t>
+                    <w:t>Tobias Wei</w:t>
                   </w:r>
                   <w:r>
                     <w:rPr>
@@ -742,7 +673,6 @@
                     </w:rPr>
                     <w:t>s</w:t>
                   </w:r>
-                  <w:proofErr w:type="spellEnd"/>
                   <w:r>
                     <w:rPr>
                       <w:rFonts w:ascii="Arial" w:hAnsi="Arial" w:cs="Arial"/>
@@ -942,16 +872,8 @@
               <w:rPr>
                 <w:rFonts w:ascii="Arial" w:hAnsi="Arial" w:cs="Arial"/>
               </w:rPr>
-              <w:t xml:space="preserve">Karl </w:t>
-            </w:r>
-            <w:proofErr w:type="spellStart"/>
-            <w:r>
-              <w:rPr>
-                <w:rFonts w:ascii="Arial" w:hAnsi="Arial" w:cs="Arial"/>
-              </w:rPr>
-              <w:t>Dirnbacher</w:t>
-            </w:r>
-            <w:proofErr w:type="spellEnd"/>
+              <w:t>Karl Dirnbacher</w:t>
+            </w:r>
           </w:p>
         </w:tc>
       </w:tr>
@@ -1000,14 +922,7 @@
               <w:rPr>
                 <w:rFonts w:ascii="Arial" w:hAnsi="Arial" w:cs="Arial"/>
               </w:rPr>
-              <w:t xml:space="preserve">Lisa </w:t>
-            </w:r>
-            <w:proofErr w:type="spellStart"/>
-            <w:r>
-              <w:rPr>
-                <w:rFonts w:ascii="Arial" w:hAnsi="Arial" w:cs="Arial"/>
-              </w:rPr>
-              <w:t>Vittor</w:t>
+              <w:t>Lisa Vittor</w:t>
             </w:r>
             <w:r>
               <w:rPr>
@@ -1015,7 +930,6 @@
               </w:rPr>
               <w:t>i</w:t>
             </w:r>
-            <w:proofErr w:type="spellEnd"/>
           </w:p>
         </w:tc>
       </w:tr>
@@ -1165,7 +1079,19 @@
               <w:rPr>
                 <w:rFonts w:ascii="Arial" w:hAnsi="Arial" w:cs="Arial"/>
               </w:rPr>
-              <w:t xml:space="preserve"> Es ist bereits ein elektronisches Hilfsmittel in Betrieb jedoch hat dies einige Designfehler und </w:t>
+              <w:t xml:space="preserve"> Es ist bereits ein elektronisches Hilfsmittel in Betrieb</w:t>
+            </w:r>
+            <w:r>
+              <w:rPr>
+                <w:rFonts w:ascii="Arial" w:hAnsi="Arial" w:cs="Arial"/>
+              </w:rPr>
+              <w:t xml:space="preserve">, </w:t>
+            </w:r>
+            <w:r>
+              <w:rPr>
+                <w:rFonts w:ascii="Arial" w:hAnsi="Arial" w:cs="Arial"/>
+              </w:rPr>
+              <w:t xml:space="preserve">jedoch hat dies einige Designfehler und </w:t>
             </w:r>
             <w:r>
               <w:rPr>
@@ -1210,27 +1136,19 @@
               <w:rPr>
                 <w:rFonts w:ascii="Arial" w:hAnsi="Arial" w:cs="Arial"/>
               </w:rPr>
-              <w:t xml:space="preserve">effizienter und übersichtlicher zu gestalten </w:t>
-            </w:r>
-            <w:r>
-              <w:rPr>
-                <w:rFonts w:ascii="Arial" w:hAnsi="Arial" w:cs="Arial"/>
-              </w:rPr>
-              <w:t>möchten wir „</w:t>
-            </w:r>
-            <w:proofErr w:type="spellStart"/>
-            <w:r>
-              <w:rPr>
-                <w:rFonts w:ascii="Arial" w:hAnsi="Arial" w:cs="Arial"/>
-              </w:rPr>
-              <w:t>Local</w:t>
-            </w:r>
-            <w:proofErr w:type="spellEnd"/>
-            <w:r>
-              <w:rPr>
-                <w:rFonts w:ascii="Arial" w:hAnsi="Arial" w:cs="Arial"/>
-              </w:rPr>
-              <w:t xml:space="preserve"> Admin“ </w:t>
+              <w:t>effizienter und übersichtlicher zu gestalten</w:t>
+            </w:r>
+            <w:r>
+              <w:rPr>
+                <w:rFonts w:ascii="Arial" w:hAnsi="Arial" w:cs="Arial"/>
+              </w:rPr>
+              <w:t xml:space="preserve">, </w:t>
+            </w:r>
+            <w:r>
+              <w:rPr>
+                <w:rFonts w:ascii="Arial" w:hAnsi="Arial" w:cs="Arial"/>
+              </w:rPr>
+              <w:t xml:space="preserve">möchten wir „Local Admin“ </w:t>
             </w:r>
             <w:r>
               <w:rPr>
@@ -1285,21 +1203,7 @@
               <w:rPr>
                 <w:rFonts w:ascii="Arial" w:hAnsi="Arial" w:cs="Arial"/>
               </w:rPr>
-              <w:t>Wir möchten mithilfe von „</w:t>
-            </w:r>
-            <w:proofErr w:type="spellStart"/>
-            <w:r>
-              <w:rPr>
-                <w:rFonts w:ascii="Arial" w:hAnsi="Arial" w:cs="Arial"/>
-              </w:rPr>
-              <w:t>Local</w:t>
-            </w:r>
-            <w:proofErr w:type="spellEnd"/>
-            <w:r>
-              <w:rPr>
-                <w:rFonts w:ascii="Arial" w:hAnsi="Arial" w:cs="Arial"/>
-              </w:rPr>
-              <w:t xml:space="preserve"> Admin“ das einfach</w:t>
+              <w:t>Wir möchten mithilfe von „Local Admin“ das einfach</w:t>
             </w:r>
             <w:r>
               <w:rPr>
@@ -1311,7 +1215,19 @@
               <w:rPr>
                 <w:rFonts w:ascii="Arial" w:hAnsi="Arial" w:cs="Arial"/>
               </w:rPr>
-              <w:t xml:space="preserve"> und schnelle einsehen von </w:t>
+              <w:t xml:space="preserve"> und schnelle </w:t>
+            </w:r>
+            <w:r>
+              <w:rPr>
+                <w:rFonts w:ascii="Arial" w:hAnsi="Arial" w:cs="Arial"/>
+              </w:rPr>
+              <w:t>E</w:t>
+            </w:r>
+            <w:r>
+              <w:rPr>
+                <w:rFonts w:ascii="Arial" w:hAnsi="Arial" w:cs="Arial"/>
+              </w:rPr>
+              <w:t xml:space="preserve">insehen von </w:t>
             </w:r>
             <w:r>
               <w:rPr>
@@ -1319,8 +1235,6 @@
               </w:rPr>
               <w:t xml:space="preserve">selbst definierten </w:t>
             </w:r>
-            <w:bookmarkStart w:id="2" w:name="_GoBack"/>
-            <w:bookmarkEnd w:id="2"/>
             <w:r>
               <w:rPr>
                 <w:rFonts w:ascii="Arial" w:hAnsi="Arial" w:cs="Arial"/>
@@ -1355,7 +1269,19 @@
               <w:rPr>
                 <w:rFonts w:ascii="Arial" w:hAnsi="Arial" w:cs="Arial"/>
               </w:rPr>
-              <w:t xml:space="preserve"> um einiges einfacher machen soll.</w:t>
+              <w:t xml:space="preserve"> um einiges </w:t>
+            </w:r>
+            <w:r>
+              <w:rPr>
+                <w:rFonts w:ascii="Arial" w:hAnsi="Arial" w:cs="Arial"/>
+              </w:rPr>
+              <w:t>vereinfachen soll</w:t>
+            </w:r>
+            <w:r>
+              <w:rPr>
+                <w:rFonts w:ascii="Arial" w:hAnsi="Arial" w:cs="Arial"/>
+              </w:rPr>
+              <w:t>.</w:t>
             </w:r>
           </w:p>
           <w:p>
@@ -1391,21 +1317,7 @@
               <w:rPr>
                 <w:rFonts w:ascii="Arial" w:hAnsi="Arial" w:cs="Arial"/>
               </w:rPr>
-              <w:t xml:space="preserve"> </w:t>
-            </w:r>
-            <w:proofErr w:type="spellStart"/>
-            <w:r>
-              <w:rPr>
-                <w:rFonts w:ascii="Arial" w:hAnsi="Arial" w:cs="Arial"/>
-              </w:rPr>
-              <w:t>Local</w:t>
-            </w:r>
-            <w:proofErr w:type="spellEnd"/>
-            <w:r>
-              <w:rPr>
-                <w:rFonts w:ascii="Arial" w:hAnsi="Arial" w:cs="Arial"/>
-              </w:rPr>
-              <w:t xml:space="preserve"> Admin bieten:</w:t>
+              <w:t xml:space="preserve"> Local Admin bieten:</w:t>
             </w:r>
           </w:p>
           <w:p>
@@ -1523,19 +1435,11 @@
                 <w:rFonts w:ascii="Arial" w:hAnsi="Arial" w:cs="Arial"/>
               </w:rPr>
             </w:pPr>
-            <w:proofErr w:type="spellStart"/>
-            <w:r>
-              <w:rPr>
-                <w:rFonts w:ascii="Arial" w:hAnsi="Arial" w:cs="Arial"/>
-              </w:rPr>
-              <w:t>Local</w:t>
-            </w:r>
-            <w:proofErr w:type="spellEnd"/>
-            <w:r>
-              <w:rPr>
-                <w:rFonts w:ascii="Arial" w:hAnsi="Arial" w:cs="Arial"/>
-              </w:rPr>
-              <w:t xml:space="preserve"> Admin soll es den Mitarbeitern ermöglichen schnell und </w:t>
+            <w:r>
+              <w:rPr>
+                <w:rFonts w:ascii="Arial" w:hAnsi="Arial" w:cs="Arial"/>
+              </w:rPr>
+              <w:t xml:space="preserve">Local Admin soll es den Mitarbeitern ermöglichen schnell und </w:t>
             </w:r>
             <w:r>
               <w:rPr>
@@ -1547,25 +1451,49 @@
               <w:rPr>
                 <w:rFonts w:ascii="Arial" w:hAnsi="Arial" w:cs="Arial"/>
               </w:rPr>
-              <w:t xml:space="preserve"> sämtliche Daten </w:t>
-            </w:r>
-            <w:r>
-              <w:rPr>
-                <w:rFonts w:ascii="Arial" w:hAnsi="Arial" w:cs="Arial"/>
-              </w:rPr>
-              <w:t xml:space="preserve">- </w:t>
-            </w:r>
-            <w:r>
-              <w:rPr>
-                <w:rFonts w:ascii="Arial" w:hAnsi="Arial" w:cs="Arial"/>
-              </w:rPr>
-              <w:t>mögen das jetzt einnahmen oder Dienstzeiten</w:t>
-            </w:r>
-            <w:r>
-              <w:rPr>
-                <w:rFonts w:ascii="Arial" w:hAnsi="Arial" w:cs="Arial"/>
-              </w:rPr>
-              <w:t xml:space="preserve"> sein - einzutragen</w:t>
+              <w:t xml:space="preserve"> sämtliche Daten</w:t>
+            </w:r>
+            <w:r>
+              <w:rPr>
+                <w:rFonts w:ascii="Arial" w:hAnsi="Arial" w:cs="Arial"/>
+              </w:rPr>
+              <w:t xml:space="preserve">, </w:t>
+            </w:r>
+            <w:r>
+              <w:rPr>
+                <w:rFonts w:ascii="Arial" w:hAnsi="Arial" w:cs="Arial"/>
+              </w:rPr>
+              <w:t xml:space="preserve">mögen das jetzt </w:t>
+            </w:r>
+            <w:r>
+              <w:rPr>
+                <w:rFonts w:ascii="Arial" w:hAnsi="Arial" w:cs="Arial"/>
+              </w:rPr>
+              <w:t>E</w:t>
+            </w:r>
+            <w:r>
+              <w:rPr>
+                <w:rFonts w:ascii="Arial" w:hAnsi="Arial" w:cs="Arial"/>
+              </w:rPr>
+              <w:t>innahmen oder Dienstzeiten</w:t>
+            </w:r>
+            <w:r>
+              <w:rPr>
+                <w:rFonts w:ascii="Arial" w:hAnsi="Arial" w:cs="Arial"/>
+              </w:rPr>
+              <w:t xml:space="preserve"> sein</w:t>
+            </w:r>
+            <w:r>
+              <w:rPr>
+                <w:rFonts w:ascii="Arial" w:hAnsi="Arial" w:cs="Arial"/>
+              </w:rPr>
+              <w:t xml:space="preserve">, </w:t>
+            </w:r>
+            <w:r>
+              <w:rPr>
+                <w:rFonts w:ascii="Arial" w:hAnsi="Arial" w:cs="Arial"/>
+              </w:rPr>
+              <w:t>einzutragen</w:t>
             </w:r>
             <w:r>
               <w:rPr>
@@ -1764,7 +1692,7 @@
               <w:rPr>
                 <w:rFonts w:ascii="Arial" w:hAnsi="Arial" w:cs="Arial"/>
               </w:rPr>
-              <w:t xml:space="preserve">, </w:t>
+              <w:t xml:space="preserve"> </w:t>
             </w:r>
             <w:r>
               <w:rPr>
@@ -1927,7 +1855,13 @@
               <w:rPr>
                 <w:rFonts w:ascii="Arial" w:hAnsi="Arial" w:cs="Arial"/>
               </w:rPr>
-              <w:t xml:space="preserve">Sollten diese Punkte erfüllt sein </w:t>
+              <w:t>Sollten diese Punkte erfüllt sein</w:t>
+            </w:r>
+            <w:r>
+              <w:rPr>
+                <w:rFonts w:ascii="Arial" w:hAnsi="Arial" w:cs="Arial"/>
+              </w:rPr>
+              <w:t xml:space="preserve">, </w:t>
             </w:r>
             <w:r>
               <w:rPr>
@@ -1939,7 +1873,19 @@
               <w:rPr>
                 <w:rFonts w:ascii="Arial" w:hAnsi="Arial" w:cs="Arial"/>
               </w:rPr>
-              <w:t xml:space="preserve"> für das ein- bzw. nachtragen von Terminen und Aktivitäten um bis 30% gesteigert.</w:t>
+              <w:t xml:space="preserve"> für das ein- bzw. nachtragen von Terminen und Aktivitäten um bis </w:t>
+            </w:r>
+            <w:r>
+              <w:rPr>
+                <w:rFonts w:ascii="Arial" w:hAnsi="Arial" w:cs="Arial"/>
+              </w:rPr>
+              <w:t xml:space="preserve">zu </w:t>
+            </w:r>
+            <w:r>
+              <w:rPr>
+                <w:rFonts w:ascii="Arial" w:hAnsi="Arial" w:cs="Arial"/>
+              </w:rPr>
+              <w:t>30% gesteigert.</w:t>
             </w:r>
           </w:p>
         </w:tc>
@@ -1999,21 +1945,7 @@
               <w:rPr>
                 <w:rFonts w:ascii="Arial" w:hAnsi="Arial" w:cs="Arial"/>
               </w:rPr>
-              <w:t>die Benutzung von „</w:t>
-            </w:r>
-            <w:proofErr w:type="spellStart"/>
-            <w:r>
-              <w:rPr>
-                <w:rFonts w:ascii="Arial" w:hAnsi="Arial" w:cs="Arial"/>
-              </w:rPr>
-              <w:t>Local</w:t>
-            </w:r>
-            <w:proofErr w:type="spellEnd"/>
-            <w:r>
-              <w:rPr>
-                <w:rFonts w:ascii="Arial" w:hAnsi="Arial" w:cs="Arial"/>
-              </w:rPr>
-              <w:t xml:space="preserve"> Admin“</w:t>
+              <w:t>die Benutzung von „Local Admin“</w:t>
             </w:r>
             <w:r>
               <w:rPr>
@@ -2055,7 +1987,19 @@
               <w:rPr>
                 <w:rFonts w:ascii="Arial" w:hAnsi="Arial" w:cs="Arial"/>
               </w:rPr>
-              <w:t xml:space="preserve"> soll eine Zeit Ersparnis von bis zu 30% </w:t>
+              <w:t xml:space="preserve"> soll eine Zeit</w:t>
+            </w:r>
+            <w:r>
+              <w:rPr>
+                <w:rFonts w:ascii="Arial" w:hAnsi="Arial" w:cs="Arial"/>
+              </w:rPr>
+              <w:t>e</w:t>
+            </w:r>
+            <w:r>
+              <w:rPr>
+                <w:rFonts w:ascii="Arial" w:hAnsi="Arial" w:cs="Arial"/>
+              </w:rPr>
+              <w:t xml:space="preserve">rsparnis von bis zu 30% </w:t>
             </w:r>
             <w:r>
               <w:rPr>
@@ -2152,23 +2096,13 @@
                 <w:bCs/>
               </w:rPr>
             </w:pPr>
-            <w:proofErr w:type="spellStart"/>
-            <w:r>
-              <w:rPr>
-                <w:rFonts w:ascii="Arial" w:hAnsi="Arial" w:cs="Arial"/>
-                <w:b/>
-                <w:bCs/>
-              </w:rPr>
-              <w:t>Local</w:t>
-            </w:r>
-            <w:proofErr w:type="spellEnd"/>
-            <w:r>
-              <w:rPr>
-                <w:rFonts w:ascii="Arial" w:hAnsi="Arial" w:cs="Arial"/>
-                <w:b/>
-                <w:bCs/>
-              </w:rPr>
-              <w:t xml:space="preserve"> Admin Online mit einem Account erreich</w:t>
+            <w:r>
+              <w:rPr>
+                <w:rFonts w:ascii="Arial" w:hAnsi="Arial" w:cs="Arial"/>
+                <w:b/>
+                <w:bCs/>
+              </w:rPr>
+              <w:t>Local Admin Online mit einem Account erreich</w:t>
             </w:r>
             <w:r>
               <w:rPr>
@@ -2193,6 +2127,7 @@
               <w:jc w:val="both"/>
               <w:rPr>
                 <w:rFonts w:ascii="Arial" w:hAnsi="Arial" w:cs="Arial"/>
+                <w:bCs/>
               </w:rPr>
             </w:pPr>
             <w:r>
@@ -2253,7 +2188,14 @@
                 <w:rFonts w:ascii="Arial" w:hAnsi="Arial" w:cs="Arial"/>
                 <w:bCs/>
               </w:rPr>
-              <w:t xml:space="preserve"> erhalten haben</w:t>
+              <w:t xml:space="preserve"> erhalten </w:t>
+            </w:r>
+            <w:r>
+              <w:rPr>
+                <w:rFonts w:ascii="Arial" w:hAnsi="Arial" w:cs="Arial"/>
+                <w:bCs/>
+              </w:rPr>
+              <w:t>hat</w:t>
             </w:r>
             <w:r>
               <w:rPr>
@@ -2269,21 +2211,12 @@
               </w:rPr>
               <w:t>„</w:t>
             </w:r>
-            <w:proofErr w:type="spellStart"/>
-            <w:r>
-              <w:rPr>
-                <w:rFonts w:ascii="Arial" w:hAnsi="Arial" w:cs="Arial"/>
-                <w:bCs/>
-              </w:rPr>
-              <w:t>Local</w:t>
-            </w:r>
-            <w:proofErr w:type="spellEnd"/>
-            <w:r>
-              <w:rPr>
-                <w:rFonts w:ascii="Arial" w:hAnsi="Arial" w:cs="Arial"/>
-                <w:bCs/>
-              </w:rPr>
-              <w:t xml:space="preserve"> Admin</w:t>
+            <w:r>
+              <w:rPr>
+                <w:rFonts w:ascii="Arial" w:hAnsi="Arial" w:cs="Arial"/>
+                <w:bCs/>
+              </w:rPr>
+              <w:t>Local Admin</w:t>
             </w:r>
             <w:r>
               <w:rPr>
@@ -2297,7 +2230,35 @@
                 <w:rFonts w:ascii="Arial" w:hAnsi="Arial" w:cs="Arial"/>
                 <w:bCs/>
               </w:rPr>
-              <w:t xml:space="preserve"> zugreifen. Dies hat den Vorteil das keine Analogen Hilfsmittel, wie z.B. </w:t>
+              <w:t xml:space="preserve"> zugreifen. Dies hat den Vorteil</w:t>
+            </w:r>
+            <w:r>
+              <w:rPr>
+                <w:rFonts w:ascii="Arial" w:hAnsi="Arial" w:cs="Arial"/>
+                <w:bCs/>
+              </w:rPr>
+              <w:t xml:space="preserve">, </w:t>
+            </w:r>
+            <w:r>
+              <w:rPr>
+                <w:rFonts w:ascii="Arial" w:hAnsi="Arial" w:cs="Arial"/>
+                <w:bCs/>
+              </w:rPr>
+              <w:t>das</w:t>
+            </w:r>
+            <w:r>
+              <w:rPr>
+                <w:rFonts w:ascii="Arial" w:hAnsi="Arial" w:cs="Arial"/>
+                <w:bCs/>
+              </w:rPr>
+              <w:t>s</w:t>
+            </w:r>
+            <w:r>
+              <w:rPr>
+                <w:rFonts w:ascii="Arial" w:hAnsi="Arial" w:cs="Arial"/>
+                <w:bCs/>
+              </w:rPr>
+              <w:t xml:space="preserve"> keine Analogen Hilfsmittel, wie z.B. </w:t>
             </w:r>
             <w:r>
               <w:rPr>
@@ -2311,7 +2272,14 @@
                 <w:rFonts w:ascii="Arial" w:hAnsi="Arial" w:cs="Arial"/>
                 <w:bCs/>
               </w:rPr>
-              <w:t xml:space="preserve"> verwendet werden müssen, um die </w:t>
+              <w:t xml:space="preserve">, </w:t>
+            </w:r>
+            <w:r>
+              <w:rPr>
+                <w:rFonts w:ascii="Arial" w:hAnsi="Arial" w:cs="Arial"/>
+                <w:bCs/>
+              </w:rPr>
+              <w:t xml:space="preserve">verwendet werden müssen, um die </w:t>
             </w:r>
             <w:r>
               <w:rPr>
@@ -2334,6 +2302,15 @@
               </w:rPr>
               <w:t xml:space="preserve">. </w:t>
             </w:r>
+          </w:p>
+          <w:p>
+            <w:pPr>
+              <w:spacing w:before="60" w:after="60" w:line="240" w:lineRule="auto"/>
+              <w:jc w:val="both"/>
+              <w:rPr>
+                <w:rFonts w:ascii="Arial" w:hAnsi="Arial" w:cs="Arial"/>
+              </w:rPr>
+            </w:pPr>
             <w:r>
               <w:rPr>
                 <w:rFonts w:ascii="Arial" w:hAnsi="Arial" w:cs="Arial"/>
@@ -2348,21 +2325,12 @@
               </w:rPr>
               <w:t>„</w:t>
             </w:r>
-            <w:proofErr w:type="spellStart"/>
-            <w:r>
-              <w:rPr>
-                <w:rFonts w:ascii="Arial" w:hAnsi="Arial" w:cs="Arial"/>
-                <w:bCs/>
-              </w:rPr>
-              <w:t>Local</w:t>
-            </w:r>
-            <w:proofErr w:type="spellEnd"/>
-            <w:r>
-              <w:rPr>
-                <w:rFonts w:ascii="Arial" w:hAnsi="Arial" w:cs="Arial"/>
-                <w:bCs/>
-              </w:rPr>
-              <w:t xml:space="preserve"> Admin</w:t>
+            <w:r>
+              <w:rPr>
+                <w:rFonts w:ascii="Arial" w:hAnsi="Arial" w:cs="Arial"/>
+                <w:bCs/>
+              </w:rPr>
+              <w:t>Local Admin</w:t>
             </w:r>
             <w:r>
               <w:rPr>
@@ -2439,7 +2407,21 @@
                 <w:rFonts w:ascii="Arial" w:hAnsi="Arial" w:cs="Arial"/>
                 <w:bCs/>
               </w:rPr>
-              <w:t xml:space="preserve">Dies sollte das Arbeiten um ca. 10% effizienter gestalten da man überall </w:t>
+              <w:t>Dies sollte das Arbeiten um ca. 10% effizienter gestalten</w:t>
+            </w:r>
+            <w:r>
+              <w:rPr>
+                <w:rFonts w:ascii="Arial" w:hAnsi="Arial" w:cs="Arial"/>
+                <w:bCs/>
+              </w:rPr>
+              <w:t xml:space="preserve">, </w:t>
+            </w:r>
+            <w:r>
+              <w:rPr>
+                <w:rFonts w:ascii="Arial" w:hAnsi="Arial" w:cs="Arial"/>
+                <w:bCs/>
+              </w:rPr>
+              <w:t xml:space="preserve">da man überall </w:t>
             </w:r>
             <w:r>
               <w:rPr>
@@ -2634,31 +2616,23 @@
               </w:rPr>
               <w:t xml:space="preserve">Durch die Verwendung von </w:t>
             </w:r>
-            <w:proofErr w:type="spellStart"/>
-            <w:r>
-              <w:rPr>
-                <w:rFonts w:ascii="Arial" w:hAnsi="Arial" w:cs="Arial"/>
-              </w:rPr>
-              <w:t>Local</w:t>
-            </w:r>
-            <w:proofErr w:type="spellEnd"/>
-            <w:r>
-              <w:rPr>
-                <w:rFonts w:ascii="Arial" w:hAnsi="Arial" w:cs="Arial"/>
-              </w:rPr>
-              <w:t xml:space="preserve"> Admin</w:t>
-            </w:r>
-            <w:r>
-              <w:rPr>
-                <w:rFonts w:ascii="Arial" w:hAnsi="Arial" w:cs="Arial"/>
-              </w:rPr>
-              <w:t xml:space="preserve"> soll die realistische Zeitplanung für bis zu 3 Monate im Voraus ermöglicht werden, was bei der Planung ohne Hilfsmittel nicht einfach</w:t>
-            </w:r>
-            <w:r>
-              <w:rPr>
-                <w:rFonts w:ascii="Arial" w:hAnsi="Arial" w:cs="Arial"/>
-              </w:rPr>
-              <w:t xml:space="preserve"> so</w:t>
+            <w:r>
+              <w:rPr>
+                <w:rFonts w:ascii="Arial" w:hAnsi="Arial" w:cs="Arial"/>
+              </w:rPr>
+              <w:t>Local Admin</w:t>
+            </w:r>
+            <w:r>
+              <w:rPr>
+                <w:rFonts w:ascii="Arial" w:hAnsi="Arial" w:cs="Arial"/>
+              </w:rPr>
+              <w:t xml:space="preserve"> soll die realistische Zeitplanung für bis zu 3 Monate im Voraus ermöglicht werden, was bei der Planung ohne Hilfsmittel </w:t>
+            </w:r>
+            <w:r>
+              <w:rPr>
+                <w:rFonts w:ascii="Arial" w:hAnsi="Arial" w:cs="Arial"/>
+              </w:rPr>
+              <w:t>kaum</w:t>
             </w:r>
             <w:r>
               <w:rPr>
@@ -3150,21 +3124,7 @@
               <w:rPr>
                 <w:rFonts w:ascii="Arial" w:hAnsi="Arial" w:cs="Arial"/>
               </w:rPr>
-              <w:t xml:space="preserve">Tobias </w:t>
-            </w:r>
-            <w:proofErr w:type="spellStart"/>
-            <w:r>
-              <w:rPr>
-                <w:rFonts w:ascii="Arial" w:hAnsi="Arial" w:cs="Arial"/>
-              </w:rPr>
-              <w:t>Schrottwieser</w:t>
-            </w:r>
-            <w:proofErr w:type="spellEnd"/>
-            <w:r>
-              <w:rPr>
-                <w:rFonts w:ascii="Arial" w:hAnsi="Arial" w:cs="Arial"/>
-              </w:rPr>
-              <w:t xml:space="preserve">: </w:t>
+              <w:t xml:space="preserve">Tobias Schrottwieser: </w:t>
             </w:r>
             <w:r>
               <w:rPr>
@@ -3359,6 +3319,9 @@
               <w:r>
                 <w:t>‬</w:t>
               </w:r>
+              <w:r>
+                <w:t>‬</w:t>
+              </w:r>
             </w:bdo>
           </w:p>
           <w:p>
@@ -3502,7 +3465,19 @@
               <w:rPr>
                 <w:rFonts w:ascii="Arial" w:hAnsi="Arial" w:cs="Arial"/>
               </w:rPr>
-              <w:t>Tobias Weis</w:t>
+              <w:t>Tobias Wei</w:t>
+            </w:r>
+            <w:r>
+              <w:rPr>
+                <w:rFonts w:ascii="Arial" w:hAnsi="Arial" w:cs="Arial"/>
+              </w:rPr>
+              <w:t>s</w:t>
+            </w:r>
+            <w:r>
+              <w:rPr>
+                <w:rFonts w:ascii="Arial" w:hAnsi="Arial" w:cs="Arial"/>
+              </w:rPr>
+              <w:t>s</w:t>
             </w:r>
             <w:r>
               <w:rPr>
@@ -3610,6 +3585,9 @@
               <w:r>
                 <w:t>‬</w:t>
               </w:r>
+              <w:r>
+                <w:t>‬</w:t>
+              </w:r>
             </w:bdo>
           </w:p>
         </w:tc>
@@ -3637,25 +3615,7 @@
                 <w:b/>
                 <w:bCs/>
               </w:rPr>
-              <w:t xml:space="preserve">Summe </w:t>
-            </w:r>
-            <w:proofErr w:type="spellStart"/>
-            <w:r>
-              <w:rPr>
-                <w:rFonts w:ascii="Arial" w:hAnsi="Arial" w:cs="Arial"/>
-                <w:b/>
-                <w:bCs/>
-              </w:rPr>
-              <w:t>Pers.kosten</w:t>
-            </w:r>
-            <w:proofErr w:type="spellEnd"/>
-            <w:r>
-              <w:rPr>
-                <w:rFonts w:ascii="Arial" w:hAnsi="Arial" w:cs="Arial"/>
-                <w:b/>
-                <w:bCs/>
-              </w:rPr>
-              <w:t>:</w:t>
+              <w:t>Summe Pers.kosten:</w:t>
             </w:r>
           </w:p>
         </w:tc>
@@ -3700,6 +3660,9 @@
               <w:r>
                 <w:t>‬</w:t>
               </w:r>
+              <w:r>
+                <w:t>‬</w:t>
+              </w:r>
             </w:bdo>
           </w:p>
         </w:tc>
@@ -3721,23 +3684,13 @@
                 <w:bCs/>
               </w:rPr>
             </w:pPr>
-            <w:proofErr w:type="spellStart"/>
-            <w:r>
-              <w:rPr>
-                <w:rFonts w:ascii="Arial" w:hAnsi="Arial" w:cs="Arial"/>
-                <w:b/>
-                <w:bCs/>
-              </w:rPr>
-              <w:t>Ausgabewirks</w:t>
-            </w:r>
-            <w:proofErr w:type="spellEnd"/>
-            <w:r>
-              <w:rPr>
-                <w:rFonts w:ascii="Arial" w:hAnsi="Arial" w:cs="Arial"/>
-                <w:b/>
-                <w:bCs/>
-              </w:rPr>
-              <w:t>. Kosten:</w:t>
+            <w:r>
+              <w:rPr>
+                <w:rFonts w:ascii="Arial" w:hAnsi="Arial" w:cs="Arial"/>
+                <w:b/>
+                <w:bCs/>
+              </w:rPr>
+              <w:t>Ausgabewirks. Kosten:</w:t>
             </w:r>
           </w:p>
         </w:tc>
@@ -3947,6 +3900,9 @@
               <w:r>
                 <w:t>‬</w:t>
               </w:r>
+              <w:r>
+                <w:t>‬</w:t>
+              </w:r>
             </w:bdo>
           </w:p>
         </w:tc>
@@ -4068,7 +4024,21 @@
               <w:rPr>
                 <w:rFonts w:ascii="Arial" w:hAnsi="Arial" w:cs="Arial"/>
               </w:rPr>
-              <w:t>Es werden keine Kosten nach der Beendigung des Projektes vorhanden sein. Welche von uns übernommen werden müssen.</w:t>
+              <w:t>Es werden keine Kosten nach der Beendigung des Projektes vorhanden sein</w:t>
+            </w:r>
+            <w:r>
+              <w:rPr>
+                <w:rFonts w:ascii="Arial" w:hAnsi="Arial" w:cs="Arial"/>
+              </w:rPr>
+              <w:t>, w</w:t>
+            </w:r>
+            <w:bookmarkStart w:id="2" w:name="_GoBack"/>
+            <w:bookmarkEnd w:id="2"/>
+            <w:r>
+              <w:rPr>
+                <w:rFonts w:ascii="Arial" w:hAnsi="Arial" w:cs="Arial"/>
+              </w:rPr>
+              <w:t>elche von uns übernommen werden müssen.</w:t>
             </w:r>
           </w:p>
         </w:tc>
@@ -5740,7 +5710,7 @@
                   <w:calcOnExit w:val="0"/>
                   <w:checkBox>
                     <w:sizeAuto/>
-                    <w:default w:val="1"/>
+                    <w:default w:val="0"/>
                   </w:checkBox>
                 </w:ffData>
               </w:fldChar>
@@ -5756,12 +5726,6 @@
               <w:rPr>
                 <w:rFonts w:ascii="Arial" w:hAnsi="Arial" w:cs="Arial"/>
               </w:rPr>
-            </w:r>
-            <w:r>
-              <w:rPr>
-                <w:rFonts w:ascii="Arial" w:hAnsi="Arial" w:cs="Arial"/>
-              </w:rPr>
-              <w:fldChar w:fldCharType="separate"/>
             </w:r>
             <w:r>
               <w:rPr>
@@ -5882,7 +5846,7 @@
     </w:p>
     <w:p/>
     <w:sectPr>
-      <w:footerReference w:type="default" r:id="rId7"/>
+      <w:footerReference w:type="default" r:id="rId8"/>
       <w:pgSz w:w="11906" w:h="16838" w:code="9"/>
       <w:pgMar w:top="720" w:right="720" w:bottom="720" w:left="720" w:header="0" w:footer="567" w:gutter="0"/>
       <w:cols w:space="708"/>
@@ -5936,13 +5900,8 @@
         <w:tab w:val="right" w:pos="9781"/>
       </w:tabs>
     </w:pPr>
-    <w:proofErr w:type="spellStart"/>
     <w:r>
-      <w:t>Local</w:t>
-    </w:r>
-    <w:proofErr w:type="spellEnd"/>
-    <w:r>
-      <w:t xml:space="preserve"> Admin</w:t>
+      <w:t>Local Admin</w:t>
     </w:r>
     <w:r>
       <w:tab/>
@@ -7565,6 +7524,104 @@
     <w:uiPriority w:val="99"/>
     <w:rsid w:val="00963DA8"/>
   </w:style>
+  <w:style w:type="character" w:styleId="Kommentarzeichen">
+    <w:name w:val="annotation reference"/>
+    <w:basedOn w:val="Absatz-Standardschriftart"/>
+    <w:uiPriority w:val="99"/>
+    <w:semiHidden/>
+    <w:unhideWhenUsed/>
+    <w:rsid w:val="00A63CAD"/>
+    <w:rPr>
+      <w:sz w:val="16"/>
+      <w:szCs w:val="16"/>
+    </w:rPr>
+  </w:style>
+  <w:style w:type="paragraph" w:styleId="Kommentartext">
+    <w:name w:val="annotation text"/>
+    <w:basedOn w:val="Standard"/>
+    <w:link w:val="KommentartextZchn"/>
+    <w:uiPriority w:val="99"/>
+    <w:semiHidden/>
+    <w:unhideWhenUsed/>
+    <w:rsid w:val="00A63CAD"/>
+    <w:pPr>
+      <w:spacing w:line="240" w:lineRule="auto"/>
+    </w:pPr>
+    <w:rPr>
+      <w:sz w:val="20"/>
+      <w:szCs w:val="20"/>
+    </w:rPr>
+  </w:style>
+  <w:style w:type="character" w:customStyle="1" w:styleId="KommentartextZchn">
+    <w:name w:val="Kommentartext Zchn"/>
+    <w:basedOn w:val="Absatz-Standardschriftart"/>
+    <w:link w:val="Kommentartext"/>
+    <w:uiPriority w:val="99"/>
+    <w:semiHidden/>
+    <w:rsid w:val="00A63CAD"/>
+    <w:rPr>
+      <w:sz w:val="20"/>
+      <w:szCs w:val="20"/>
+    </w:rPr>
+  </w:style>
+  <w:style w:type="paragraph" w:styleId="Kommentarthema">
+    <w:name w:val="annotation subject"/>
+    <w:basedOn w:val="Kommentartext"/>
+    <w:next w:val="Kommentartext"/>
+    <w:link w:val="KommentarthemaZchn"/>
+    <w:uiPriority w:val="99"/>
+    <w:semiHidden/>
+    <w:unhideWhenUsed/>
+    <w:rsid w:val="00A63CAD"/>
+    <w:rPr>
+      <w:b/>
+      <w:bCs/>
+    </w:rPr>
+  </w:style>
+  <w:style w:type="character" w:customStyle="1" w:styleId="KommentarthemaZchn">
+    <w:name w:val="Kommentarthema Zchn"/>
+    <w:basedOn w:val="KommentartextZchn"/>
+    <w:link w:val="Kommentarthema"/>
+    <w:uiPriority w:val="99"/>
+    <w:semiHidden/>
+    <w:rsid w:val="00A63CAD"/>
+    <w:rPr>
+      <w:b/>
+      <w:bCs/>
+      <w:sz w:val="20"/>
+      <w:szCs w:val="20"/>
+    </w:rPr>
+  </w:style>
+  <w:style w:type="paragraph" w:styleId="Sprechblasentext">
+    <w:name w:val="Balloon Text"/>
+    <w:basedOn w:val="Standard"/>
+    <w:link w:val="SprechblasentextZchn"/>
+    <w:uiPriority w:val="99"/>
+    <w:semiHidden/>
+    <w:unhideWhenUsed/>
+    <w:rsid w:val="00A63CAD"/>
+    <w:pPr>
+      <w:spacing w:after="0" w:line="240" w:lineRule="auto"/>
+    </w:pPr>
+    <w:rPr>
+      <w:rFonts w:ascii="Segoe UI" w:hAnsi="Segoe UI" w:cs="Segoe UI"/>
+      <w:sz w:val="18"/>
+      <w:szCs w:val="18"/>
+    </w:rPr>
+  </w:style>
+  <w:style w:type="character" w:customStyle="1" w:styleId="SprechblasentextZchn">
+    <w:name w:val="Sprechblasentext Zchn"/>
+    <w:basedOn w:val="Absatz-Standardschriftart"/>
+    <w:link w:val="Sprechblasentext"/>
+    <w:uiPriority w:val="99"/>
+    <w:semiHidden/>
+    <w:rsid w:val="00A63CAD"/>
+    <w:rPr>
+      <w:rFonts w:ascii="Segoe UI" w:hAnsi="Segoe UI" w:cs="Segoe UI"/>
+      <w:sz w:val="18"/>
+      <w:szCs w:val="18"/>
+    </w:rPr>
+  </w:style>
 </w:styles>
 </file>
 
@@ -7827,4 +7884,16 @@
     </a:ext>
   </a:extLst>
 </a:theme>
+</file>
+
+<file path=customXml/item1.xml><?xml version="1.0" encoding="utf-8"?>
+<b:Sources xmlns:b="http://schemas.openxmlformats.org/officeDocument/2006/bibliography" xmlns="http://schemas.openxmlformats.org/officeDocument/2006/bibliography" SelectedStyle="\APASixthEditionOfficeOnline.xsl" StyleName="APA" Version="6"/>
+</file>
+
+<file path=customXml/itemProps1.xml><?xml version="1.0" encoding="utf-8"?>
+<ds:datastoreItem xmlns:ds="http://schemas.openxmlformats.org/officeDocument/2006/customXml" ds:itemID="{163CC216-5DE7-4A81-BA50-E76DC5F5000C}">
+  <ds:schemaRefs>
+    <ds:schemaRef ds:uri="http://schemas.openxmlformats.org/officeDocument/2006/bibliography"/>
+  </ds:schemaRefs>
+</ds:datastoreItem>
 </file>
</xml_diff>